<commit_message>
WBA agreement: Yogesh & Aqeel
</commit_message>
<xml_diff>
--- a/docs/design-docs/WBA.docx
+++ b/docs/design-docs/WBA.docx
@@ -116,39 +116,51 @@
       </w:r>
       <w:proofErr w:type="spellStart"/>
       <w:r>
-        <w:t>Ahlam</w:t>
-      </w:r>
-      <w:proofErr w:type="spellEnd"/>
-      <w:r>
-        <w:t>, Yogesh Ganesh</w:t>
-      </w:r>
-    </w:p>
-    <w:p>
-      <w:pPr>
-        <w:pStyle w:val="Body"/>
-      </w:pPr>
-      <w:r>
-        <w:fldChar w:fldCharType="begin" w:fldLock="1"/>
-      </w:r>
-      <w:r>
-        <w:instrText xml:space="preserve"> DATE \@ "MMMM d, y" </w:instrText>
-      </w:r>
-      <w:r>
-        <w:fldChar w:fldCharType="separate"/>
-      </w:r>
-      <w:r>
-        <w:t>April 17, 2019</w:t>
-      </w:r>
-      <w:r>
-        <w:fldChar w:fldCharType="end"/>
-      </w:r>
-    </w:p>
-    <w:p>
-      <w:pPr>
-        <w:pStyle w:val="Body"/>
-      </w:pPr>
+        <w:t>Ahla</w:t>
+      </w:r>
       <w:bookmarkStart w:id="0" w:name="_GoBack"/>
       <w:bookmarkEnd w:id="0"/>
+      <w:r>
+        <w:t>m</w:t>
+      </w:r>
+      <w:proofErr w:type="spellEnd"/>
+      <w:r>
+        <w:t>, Yogesh Ganesh</w:t>
+      </w:r>
+    </w:p>
+    <w:p>
+      <w:pPr>
+        <w:pStyle w:val="Body"/>
+      </w:pPr>
+      <w:r>
+        <w:fldChar w:fldCharType="begin" w:fldLock="1"/>
+      </w:r>
+      <w:r>
+        <w:instrText xml:space="preserve"> DATE \@ "MMMM d, y" </w:instrText>
+      </w:r>
+      <w:r>
+        <w:fldChar w:fldCharType="separate"/>
+      </w:r>
+      <w:r>
+        <w:t>May</w:t>
+      </w:r>
+      <w:r>
+        <w:t xml:space="preserve"> </w:t>
+      </w:r>
+      <w:r>
+        <w:t>4</w:t>
+      </w:r>
+      <w:r>
+        <w:t>, 2019</w:t>
+      </w:r>
+      <w:r>
+        <w:fldChar w:fldCharType="end"/>
+      </w:r>
+    </w:p>
+    <w:p>
+      <w:pPr>
+        <w:pStyle w:val="Body"/>
+      </w:pPr>
       <w:r>
         <w:rPr>
           <w:rFonts w:ascii="Arial Unicode MS" w:hAnsi="Arial Unicode MS"/>
@@ -178,51 +190,32 @@
         <w:pStyle w:val="Body"/>
       </w:pPr>
       <w:r>
-        <w:t>As expected for Assignment One, we are supposed to produce the three design artifacts for the game we are to work on. They include:</w:t>
-      </w:r>
-    </w:p>
-    <w:p>
-      <w:pPr>
-        <w:pStyle w:val="Body"/>
-        <w:numPr>
-          <w:ilvl w:val="0"/>
-          <w:numId w:val="2"/>
-        </w:numPr>
-      </w:pPr>
-      <w:r>
-        <w:t>Class Diagrams</w:t>
-      </w:r>
-    </w:p>
-    <w:p>
-      <w:pPr>
-        <w:pStyle w:val="Body"/>
-        <w:numPr>
-          <w:ilvl w:val="0"/>
-          <w:numId w:val="2"/>
-        </w:numPr>
-      </w:pPr>
-      <w:r>
-        <w:t>Interaction Diagrams</w:t>
-      </w:r>
-    </w:p>
-    <w:p>
-      <w:pPr>
-        <w:pStyle w:val="Body"/>
-        <w:numPr>
-          <w:ilvl w:val="0"/>
-          <w:numId w:val="2"/>
-        </w:numPr>
-      </w:pPr>
-      <w:r>
-        <w:t>A design Rationale</w:t>
-      </w:r>
-    </w:p>
-    <w:p>
-      <w:pPr>
-        <w:pStyle w:val="Body"/>
-      </w:pPr>
-      <w:r>
-        <w:t>We are attempting to split the</w:t>
+        <w:t xml:space="preserve">As expected for Assignment </w:t>
+      </w:r>
+      <w:r>
+        <w:t>Two</w:t>
+      </w:r>
+      <w:r>
+        <w:t xml:space="preserve">, we are supposed </w:t>
+      </w:r>
+      <w:r>
+        <w:t>complete the coding aspects of the game base on our design in Assignment 1</w:t>
+      </w:r>
+    </w:p>
+    <w:p>
+      <w:pPr>
+        <w:pStyle w:val="Body"/>
+      </w:pPr>
+      <w:proofErr w:type="gramStart"/>
+      <w:r>
+        <w:t>Again</w:t>
+      </w:r>
+      <w:proofErr w:type="gramEnd"/>
+      <w:r>
+        <w:t xml:space="preserve"> w</w:t>
+      </w:r>
+      <w:r>
+        <w:t>e are attempting to split the</w:t>
       </w:r>
       <w:r>
         <w:t xml:space="preserve"> work</w:t>
@@ -247,15 +240,43 @@
         <w:pStyle w:val="Body"/>
       </w:pPr>
       <w:r>
-        <w:t>My partner and I have agreed to work on each design artifact separately only after a complete brainstorming session about it. This way we will both be up to date on every part of the project and will have a good idea as to how we plan to move forward with the game and work on the nuances of it as well.</w:t>
-      </w:r>
-    </w:p>
-    <w:p>
-      <w:pPr>
-        <w:pStyle w:val="Body"/>
-      </w:pPr>
-      <w:r>
-        <w:t>We are planning to complete it by 18</w:t>
+        <w:t xml:space="preserve">My partner and I have agreed to work on </w:t>
+      </w:r>
+      <w:r>
+        <w:t>each</w:t>
+      </w:r>
+      <w:r>
+        <w:t xml:space="preserve"> of the below mentioned</w:t>
+      </w:r>
+      <w:r>
+        <w:t xml:space="preserve"> class</w:t>
+      </w:r>
+      <w:r>
+        <w:t>es</w:t>
+      </w:r>
+      <w:r>
+        <w:t xml:space="preserve"> separately</w:t>
+      </w:r>
+      <w:r>
+        <w:t>, except for the complicated tasks where we hope to brainstorm and solve it</w:t>
+      </w:r>
+      <w:r>
+        <w:t>.</w:t>
+      </w:r>
+      <w:r>
+        <w:t xml:space="preserve"> The classes will be mentioned below in the work split. </w:t>
+      </w:r>
+      <w:r>
+        <w:t xml:space="preserve">We </w:t>
+      </w:r>
+      <w:r>
+        <w:t xml:space="preserve">hope </w:t>
+      </w:r>
+      <w:r>
+        <w:t xml:space="preserve">to complete it by </w:t>
+      </w:r>
+      <w:r>
+        <w:t>9</w:t>
       </w:r>
       <w:r>
         <w:rPr>
@@ -264,7 +285,13 @@
         <w:t>th</w:t>
       </w:r>
       <w:r>
-        <w:t xml:space="preserve"> April 2019.</w:t>
+        <w:t xml:space="preserve"> </w:t>
+      </w:r>
+      <w:r>
+        <w:t>May</w:t>
+      </w:r>
+      <w:r>
+        <w:t xml:space="preserve"> 2019.</w:t>
       </w:r>
     </w:p>
     <w:p>
@@ -299,35 +326,120 @@
     </w:p>
     <w:p>
       <w:pPr>
-        <w:pStyle w:val="Body2"/>
+        <w:pStyle w:val="Body"/>
         <w:spacing w:line="240" w:lineRule="auto"/>
-      </w:pPr>
-      <w:r>
-        <w:t xml:space="preserve">Will be working on creating the Class Diagrams and 50% of the design rationale. Aqeel </w:t>
-      </w:r>
+        <w:rPr>
+          <w:u w:val="single"/>
+        </w:rPr>
+      </w:pPr>
+      <w:r>
+        <w:rPr>
+          <w:u w:val="single"/>
+        </w:rPr>
+        <w:t>Classes he will work on:</w:t>
+      </w:r>
+    </w:p>
+    <w:p>
+      <w:pPr>
+        <w:pStyle w:val="Body"/>
+        <w:spacing w:line="240" w:lineRule="auto"/>
+      </w:pPr>
+      <w:r>
+        <w:t>Door</w:t>
+      </w:r>
+    </w:p>
+    <w:p>
+      <w:pPr>
+        <w:pStyle w:val="Body"/>
+        <w:spacing w:line="240" w:lineRule="auto"/>
+      </w:pPr>
+      <w:r>
+        <w:t>Key</w:t>
+      </w:r>
+    </w:p>
+    <w:p>
+      <w:pPr>
+        <w:pStyle w:val="Body"/>
+        <w:spacing w:line="240" w:lineRule="auto"/>
+      </w:pPr>
+      <w:r>
+        <w:t>Ninja</w:t>
+      </w:r>
+    </w:p>
+    <w:p>
+      <w:pPr>
+        <w:pStyle w:val="Body"/>
+        <w:spacing w:line="240" w:lineRule="auto"/>
+      </w:pPr>
       <w:proofErr w:type="spellStart"/>
       <w:r>
-        <w:t>Ahlam</w:t>
+        <w:t>newPlayer</w:t>
       </w:r>
       <w:proofErr w:type="spellEnd"/>
-      <w:r>
-        <w:t xml:space="preserve"> will collaborate</w:t>
-      </w:r>
-      <w:r>
-        <w:t xml:space="preserve"> and review</w:t>
-      </w:r>
-      <w:r>
-        <w:t xml:space="preserve"> the class diagrams</w:t>
-      </w:r>
-      <w:r>
-        <w:t xml:space="preserve"> </w:t>
-      </w:r>
-      <w:r>
-        <w:t>(As he needs to be in the loop as well).</w:t>
-      </w:r>
-      <w:r>
-        <w:t xml:space="preserve"> </w:t>
-      </w:r>
+    </w:p>
+    <w:p>
+      <w:pPr>
+        <w:pStyle w:val="Body"/>
+        <w:spacing w:line="240" w:lineRule="auto"/>
+      </w:pPr>
+      <w:proofErr w:type="spellStart"/>
+      <w:r>
+        <w:t>StunBehaviour</w:t>
+      </w:r>
+      <w:proofErr w:type="spellEnd"/>
+    </w:p>
+    <w:p>
+      <w:pPr>
+        <w:pStyle w:val="Body"/>
+        <w:spacing w:line="240" w:lineRule="auto"/>
+      </w:pPr>
+      <w:proofErr w:type="spellStart"/>
+      <w:r>
+        <w:t>StunPowder</w:t>
+      </w:r>
+      <w:proofErr w:type="spellEnd"/>
+    </w:p>
+    <w:p>
+      <w:pPr>
+        <w:pStyle w:val="Body"/>
+        <w:spacing w:line="240" w:lineRule="auto"/>
+      </w:pPr>
+      <w:proofErr w:type="spellStart"/>
+      <w:r>
+        <w:t>RocketBody</w:t>
+      </w:r>
+      <w:proofErr w:type="spellEnd"/>
+    </w:p>
+    <w:p>
+      <w:pPr>
+        <w:pStyle w:val="Body"/>
+        <w:spacing w:line="240" w:lineRule="auto"/>
+      </w:pPr>
+      <w:proofErr w:type="spellStart"/>
+      <w:r>
+        <w:t>Rocket</w:t>
+      </w:r>
+      <w:r>
+        <w:t>Engine</w:t>
+      </w:r>
+      <w:proofErr w:type="spellEnd"/>
+    </w:p>
+    <w:p>
+      <w:pPr>
+        <w:pStyle w:val="Body"/>
+        <w:spacing w:line="240" w:lineRule="auto"/>
+      </w:pPr>
+      <w:proofErr w:type="spellStart"/>
+      <w:r>
+        <w:t>RocketPlans</w:t>
+      </w:r>
+      <w:proofErr w:type="spellEnd"/>
+    </w:p>
+    <w:p>
+      <w:pPr>
+        <w:pStyle w:val="Body"/>
+        <w:spacing w:line="240" w:lineRule="auto"/>
+      </w:pPr>
     </w:p>
     <w:p>
       <w:pPr>
@@ -340,7 +452,7 @@
         <w:pStyle w:val="Body"/>
         <w:spacing w:line="216" w:lineRule="auto"/>
         <w:rPr>
-          <w:rFonts w:ascii="Helvetica Neue" w:eastAsia="Helvetica Neue" w:hAnsi="Helvetica Neue" w:cs="Helvetica Neue"/>
+          <w:rFonts w:ascii="Helvetica Neue" w:hAnsi="Helvetica Neue"/>
           <w:b/>
           <w:bCs/>
         </w:rPr>
@@ -376,37 +488,133 @@
       <w:pPr>
         <w:pStyle w:val="Body"/>
         <w:spacing w:line="216" w:lineRule="auto"/>
-      </w:pPr>
-    </w:p>
-    <w:p>
-      <w:pPr>
-        <w:pStyle w:val="Body"/>
-        <w:spacing w:line="216" w:lineRule="auto"/>
-      </w:pPr>
-      <w:r>
-        <w:t xml:space="preserve">Will be working on the Interaction Diagrams and 50% of the design rationale. Yogesh Ganesh will collaborate </w:t>
-      </w:r>
-      <w:r>
-        <w:t xml:space="preserve">and review </w:t>
-      </w:r>
-      <w:r>
-        <w:t>creating the Interaction diagrams</w:t>
-      </w:r>
-      <w:r>
-        <w:t xml:space="preserve"> </w:t>
-      </w:r>
-      <w:r>
-        <w:t>(As he needs to be in the loop as well).</w:t>
-      </w:r>
-    </w:p>
-    <w:p>
-      <w:pPr>
-        <w:pStyle w:val="Heading2"/>
-      </w:pPr>
-    </w:p>
-    <w:p>
-      <w:pPr>
-        <w:pStyle w:val="Heading2"/>
+        <w:rPr>
+          <w:rFonts w:ascii="Helvetica Neue" w:hAnsi="Helvetica Neue"/>
+          <w:b/>
+          <w:bCs/>
+        </w:rPr>
+      </w:pPr>
+    </w:p>
+    <w:p>
+      <w:pPr>
+        <w:pStyle w:val="Body"/>
+        <w:spacing w:line="240" w:lineRule="auto"/>
+        <w:rPr>
+          <w:u w:val="single"/>
+        </w:rPr>
+      </w:pPr>
+      <w:r>
+        <w:rPr>
+          <w:u w:val="single"/>
+        </w:rPr>
+        <w:t>Classes he will work on:</w:t>
+      </w:r>
+    </w:p>
+    <w:p>
+      <w:pPr>
+        <w:pStyle w:val="Body"/>
+        <w:spacing w:line="240" w:lineRule="auto"/>
+      </w:pPr>
+      <w:proofErr w:type="spellStart"/>
+      <w:r>
+        <w:t>DoctorMaybe</w:t>
+      </w:r>
+      <w:proofErr w:type="spellEnd"/>
+    </w:p>
+    <w:p>
+      <w:pPr>
+        <w:pStyle w:val="Body"/>
+        <w:spacing w:line="240" w:lineRule="auto"/>
+      </w:pPr>
+      <w:r>
+        <w:t>Goon</w:t>
+      </w:r>
+    </w:p>
+    <w:p>
+      <w:pPr>
+        <w:pStyle w:val="Body"/>
+        <w:spacing w:line="240" w:lineRule="auto"/>
+      </w:pPr>
+      <w:proofErr w:type="spellStart"/>
+      <w:r>
+        <w:t>InsultBehaviour</w:t>
+      </w:r>
+      <w:proofErr w:type="spellEnd"/>
+    </w:p>
+    <w:p>
+      <w:pPr>
+        <w:pStyle w:val="Body"/>
+        <w:spacing w:line="240" w:lineRule="auto"/>
+      </w:pPr>
+      <w:r>
+        <w:t>Q</w:t>
+      </w:r>
+    </w:p>
+    <w:p>
+      <w:pPr>
+        <w:pStyle w:val="Body"/>
+        <w:spacing w:line="240" w:lineRule="auto"/>
+      </w:pPr>
+      <w:proofErr w:type="spellStart"/>
+      <w:r>
+        <w:t>GivePlansAction</w:t>
+      </w:r>
+      <w:proofErr w:type="spellEnd"/>
+    </w:p>
+    <w:p>
+      <w:pPr>
+        <w:pStyle w:val="Body"/>
+        <w:spacing w:line="240" w:lineRule="auto"/>
+      </w:pPr>
+      <w:proofErr w:type="spellStart"/>
+      <w:r>
+        <w:t>TalkBehaviour</w:t>
+      </w:r>
+      <w:proofErr w:type="spellEnd"/>
+    </w:p>
+    <w:p>
+      <w:pPr>
+        <w:pStyle w:val="Body"/>
+        <w:spacing w:line="240" w:lineRule="auto"/>
+      </w:pPr>
+      <w:proofErr w:type="spellStart"/>
+      <w:r>
+        <w:t>BuildingRocketAction</w:t>
+      </w:r>
+      <w:proofErr w:type="spellEnd"/>
+    </w:p>
+    <w:p>
+      <w:pPr>
+        <w:pStyle w:val="Body"/>
+        <w:spacing w:line="240" w:lineRule="auto"/>
+      </w:pPr>
+      <w:proofErr w:type="spellStart"/>
+      <w:r>
+        <w:t>RocketPad</w:t>
+      </w:r>
+      <w:proofErr w:type="spellEnd"/>
+    </w:p>
+    <w:p>
+      <w:pPr>
+        <w:pStyle w:val="Body"/>
+        <w:spacing w:line="240" w:lineRule="auto"/>
+      </w:pPr>
+      <w:proofErr w:type="spellStart"/>
+      <w:r>
+        <w:t>UnlockDoorAction</w:t>
+      </w:r>
+      <w:proofErr w:type="spellEnd"/>
+    </w:p>
+    <w:p>
+      <w:pPr>
+        <w:pStyle w:val="Body"/>
+        <w:spacing w:line="240" w:lineRule="auto"/>
+      </w:pPr>
+    </w:p>
+    <w:p>
+      <w:pPr>
+        <w:pStyle w:val="Body"/>
+        <w:spacing w:line="240" w:lineRule="auto"/>
       </w:pPr>
     </w:p>
     <w:p>

</xml_diff>